<commit_message>
further development to gameMechanics
</commit_message>
<xml_diff>
--- a/Web Design Requirements Document.docx
+++ b/Web Design Requirements Document.docx
@@ -1,6 +1,6 @@
 
 <file path=word/document.xml><?xml version="1.0" encoding="utf-8"?>
-<w:document xmlns:wpc="http://schemas.microsoft.com/office/word/2010/wordprocessingCanvas" xmlns:cx="http://schemas.microsoft.com/office/drawing/2014/chartex" xmlns:cx1="http://schemas.microsoft.com/office/drawing/2015/9/8/chartex" xmlns:cx2="http://schemas.microsoft.com/office/drawing/2015/10/21/chartex" xmlns:cx3="http://schemas.microsoft.com/office/drawing/2016/5/9/chartex" xmlns:cx4="http://schemas.microsoft.com/office/drawing/2016/5/10/chartex" xmlns:cx5="http://schemas.microsoft.com/office/drawing/2016/5/11/chartex" xmlns:cx6="http://schemas.microsoft.com/office/drawing/2016/5/12/chartex" xmlns:cx7="http://schemas.microsoft.com/office/drawing/2016/5/13/chartex" xmlns:cx8="http://schemas.microsoft.com/office/drawing/2016/5/14/chartex" xmlns:mc="http://schemas.openxmlformats.org/markup-compatibility/2006" xmlns:aink="http://schemas.microsoft.com/office/drawing/2016/ink" xmlns:am3d="http://schemas.microsoft.com/office/drawing/2017/model3d" xmlns:o="urn:schemas-microsoft-com:office:office" xmlns:oel="http://schemas.microsoft.com/office/2019/extlst" xmlns:r="http://schemas.openxmlformats.org/officeDocument/2006/relationships" xmlns:m="http://schemas.openxmlformats.org/officeDocument/2006/math" xmlns:v="urn:schemas-microsoft-com:vml" xmlns:wp14="http://schemas.microsoft.com/office/word/2010/wordprocessingDrawing" xmlns:wp="http://schemas.openxmlformats.org/drawingml/2006/wordprocessingDrawing" xmlns:w10="urn:schemas-microsoft-com:office:word" xmlns:w="http://schemas.openxmlformats.org/wordprocessingml/2006/main" xmlns:w14="http://schemas.microsoft.com/office/word/2010/wordml" xmlns:w15="http://schemas.microsoft.com/office/word/2012/wordml" xmlns:w16cex="http://schemas.microsoft.com/office/word/2018/wordml/cex" xmlns:w16cid="http://schemas.microsoft.com/office/word/2016/wordml/cid" xmlns:w16="http://schemas.microsoft.com/office/word/2018/wordml" xmlns:w16du="http://schemas.microsoft.com/office/word/2023/wordml/word16du" xmlns:w16sdtdh="http://schemas.microsoft.com/office/word/2020/wordml/sdtdatahash" xmlns:w16se="http://schemas.microsoft.com/office/word/2015/wordml/symex" xmlns:wpg="http://schemas.microsoft.com/office/word/2010/wordprocessingGroup" xmlns:wpi="http://schemas.microsoft.com/office/word/2010/wordprocessingInk" xmlns:wne="http://schemas.microsoft.com/office/word/2006/wordml" xmlns:wps="http://schemas.microsoft.com/office/word/2010/wordprocessingShape" mc:Ignorable="w14 w15 w16se w16cid w16 w16cex w16sdtdh w16du wp14">
+<w:document xmlns:wpc="http://schemas.microsoft.com/office/word/2010/wordprocessingCanvas" xmlns:cx="http://schemas.microsoft.com/office/drawing/2014/chartex" xmlns:cx1="http://schemas.microsoft.com/office/drawing/2015/9/8/chartex" xmlns:cx2="http://schemas.microsoft.com/office/drawing/2015/10/21/chartex" xmlns:cx3="http://schemas.microsoft.com/office/drawing/2016/5/9/chartex" xmlns:cx4="http://schemas.microsoft.com/office/drawing/2016/5/10/chartex" xmlns:cx5="http://schemas.microsoft.com/office/drawing/2016/5/11/chartex" xmlns:cx6="http://schemas.microsoft.com/office/drawing/2016/5/12/chartex" xmlns:cx7="http://schemas.microsoft.com/office/drawing/2016/5/13/chartex" xmlns:cx8="http://schemas.microsoft.com/office/drawing/2016/5/14/chartex" xmlns:mc="http://schemas.openxmlformats.org/markup-compatibility/2006" xmlns:aink="http://schemas.microsoft.com/office/drawing/2016/ink" xmlns:am3d="http://schemas.microsoft.com/office/drawing/2017/model3d" xmlns:o="urn:schemas-microsoft-com:office:office" xmlns:oel="http://schemas.microsoft.com/office/2019/extlst" xmlns:r="http://schemas.openxmlformats.org/officeDocument/2006/relationships" xmlns:m="http://schemas.openxmlformats.org/officeDocument/2006/math" xmlns:v="urn:schemas-microsoft-com:vml" xmlns:wp14="http://schemas.microsoft.com/office/word/2010/wordprocessingDrawing" xmlns:wp="http://schemas.openxmlformats.org/drawingml/2006/wordprocessingDrawing" xmlns:w10="urn:schemas-microsoft-com:office:word" xmlns:w="http://schemas.openxmlformats.org/wordprocessingml/2006/main" xmlns:w14="http://schemas.microsoft.com/office/word/2010/wordml" xmlns:w15="http://schemas.microsoft.com/office/word/2012/wordml" xmlns:w16cex="http://schemas.microsoft.com/office/word/2018/wordml/cex" xmlns:w16cid="http://schemas.microsoft.com/office/word/2016/wordml/cid" xmlns:w16="http://schemas.microsoft.com/office/word/2018/wordml" xmlns:w16du="http://schemas.microsoft.com/office/word/2023/wordml/word16du" xmlns:w16sdtdh="http://schemas.microsoft.com/office/word/2020/wordml/sdtdatahash" xmlns:w16sdtfl="http://schemas.microsoft.com/office/word/2024/wordml/sdtformatlock" xmlns:w16se="http://schemas.microsoft.com/office/word/2015/wordml/symex" xmlns:wpg="http://schemas.microsoft.com/office/word/2010/wordprocessingGroup" xmlns:wpi="http://schemas.microsoft.com/office/word/2010/wordprocessingInk" xmlns:wne="http://schemas.microsoft.com/office/word/2006/wordml" xmlns:wps="http://schemas.microsoft.com/office/word/2010/wordprocessingShape" mc:Ignorable="w14 w15 w16se w16cid w16 w16cex w16sdtdh w16sdtfl w16du wp14">
   <w:body>
     <w:p>
       <w:pPr>
@@ -199,6 +199,15 @@
           <w:szCs w:val="24"/>
         </w:rPr>
       </w:pPr>
+      <w:r>
+        <w:rPr>
+          <w:rFonts w:ascii="Helvetica" w:eastAsia="Times New Roman" w:hAnsi="Helvetica" w:cs="Helvetica"/>
+          <w:color w:val="2D3B45"/>
+          <w:sz w:val="24"/>
+          <w:szCs w:val="24"/>
+        </w:rPr>
+        <w:t>Yes</w:t>
+      </w:r>
     </w:p>
     <w:p>
       <w:pPr>
@@ -237,6 +246,15 @@
           <w:szCs w:val="24"/>
         </w:rPr>
       </w:pPr>
+      <w:r>
+        <w:rPr>
+          <w:rFonts w:ascii="Helvetica" w:eastAsia="Times New Roman" w:hAnsi="Helvetica" w:cs="Helvetica"/>
+          <w:color w:val="2D3B45"/>
+          <w:sz w:val="24"/>
+          <w:szCs w:val="24"/>
+        </w:rPr>
+        <w:t>Yes</w:t>
+      </w:r>
     </w:p>
     <w:p>
       <w:pPr>
@@ -266,14 +284,22 @@
     </w:p>
     <w:p>
       <w:pPr>
-        <w:pStyle w:val="ListParagraph"/>
-        <w:rPr>
-          <w:rFonts w:ascii="Helvetica" w:eastAsia="Times New Roman" w:hAnsi="Helvetica" w:cs="Helvetica"/>
-          <w:color w:val="2D3B45"/>
-          <w:sz w:val="24"/>
-          <w:szCs w:val="24"/>
-        </w:rPr>
-      </w:pPr>
+        <w:rPr>
+          <w:rFonts w:ascii="Helvetica" w:eastAsia="Times New Roman" w:hAnsi="Helvetica" w:cs="Helvetica"/>
+          <w:color w:val="2D3B45"/>
+          <w:sz w:val="24"/>
+          <w:szCs w:val="24"/>
+        </w:rPr>
+      </w:pPr>
+      <w:r>
+        <w:rPr>
+          <w:rFonts w:ascii="Helvetica" w:eastAsia="Times New Roman" w:hAnsi="Helvetica" w:cs="Helvetica"/>
+          <w:color w:val="2D3B45"/>
+          <w:sz w:val="24"/>
+          <w:szCs w:val="24"/>
+        </w:rPr>
+        <w:t>Yes</w:t>
+      </w:r>
     </w:p>
     <w:p>
       <w:pPr>
@@ -373,7 +399,7 @@
       <w:pPr>
         <w:shd w:val="clear" w:color="auto" w:fill="FFFFFF"/>
         <w:spacing w:before="100" w:beforeAutospacing="1" w:after="100" w:afterAutospacing="1" w:line="240" w:lineRule="auto"/>
-        <w:ind w:left="1095"/>
+        <w:ind w:left="735"/>
         <w:rPr>
           <w:rFonts w:ascii="Helvetica" w:eastAsia="Times New Roman" w:hAnsi="Helvetica" w:cs="Helvetica"/>
           <w:color w:val="2D3B45"/>
@@ -441,47 +467,7 @@
           <w:szCs w:val="24"/>
         </w:rPr>
         <w:lastRenderedPageBreak/>
-        <w:t>At least one HTML list (</w:t>
-      </w:r>
-      <w:proofErr w:type="spellStart"/>
-      <w:r>
-        <w:rPr>
-          <w:rFonts w:ascii="Helvetica" w:eastAsia="Times New Roman" w:hAnsi="Helvetica" w:cs="Helvetica"/>
-          <w:color w:val="2D3B45"/>
-          <w:sz w:val="24"/>
-          <w:szCs w:val="24"/>
-        </w:rPr>
-        <w:t>ul</w:t>
-      </w:r>
-      <w:proofErr w:type="spellEnd"/>
-      <w:r>
-        <w:rPr>
-          <w:rFonts w:ascii="Helvetica" w:eastAsia="Times New Roman" w:hAnsi="Helvetica" w:cs="Helvetica"/>
-          <w:color w:val="2D3B45"/>
-          <w:sz w:val="24"/>
-          <w:szCs w:val="24"/>
-        </w:rPr>
-        <w:t xml:space="preserve">, </w:t>
-      </w:r>
-      <w:proofErr w:type="spellStart"/>
-      <w:r>
-        <w:rPr>
-          <w:rFonts w:ascii="Helvetica" w:eastAsia="Times New Roman" w:hAnsi="Helvetica" w:cs="Helvetica"/>
-          <w:color w:val="2D3B45"/>
-          <w:sz w:val="24"/>
-          <w:szCs w:val="24"/>
-        </w:rPr>
-        <w:t>ol</w:t>
-      </w:r>
-      <w:proofErr w:type="spellEnd"/>
-      <w:r>
-        <w:rPr>
-          <w:rFonts w:ascii="Helvetica" w:eastAsia="Times New Roman" w:hAnsi="Helvetica" w:cs="Helvetica"/>
-          <w:color w:val="2D3B45"/>
-          <w:sz w:val="24"/>
-          <w:szCs w:val="24"/>
-        </w:rPr>
-        <w:t>, or dl) element</w:t>
+        <w:t>At least one HTML list (ul, ol, or dl) element</w:t>
       </w:r>
       <w:r>
         <w:rPr>
@@ -505,6 +491,15 @@
           <w:szCs w:val="24"/>
         </w:rPr>
       </w:pPr>
+      <w:r>
+        <w:rPr>
+          <w:rFonts w:ascii="Helvetica" w:eastAsia="Times New Roman" w:hAnsi="Helvetica" w:cs="Helvetica"/>
+          <w:color w:val="2D3B45"/>
+          <w:sz w:val="24"/>
+          <w:szCs w:val="24"/>
+        </w:rPr>
+        <w:t>Yes, located in characterList.html, main file, line 37- line 73</w:t>
+      </w:r>
     </w:p>
     <w:p>
       <w:pPr>
@@ -565,6 +560,15 @@
           <w:szCs w:val="24"/>
         </w:rPr>
       </w:pPr>
+      <w:r>
+        <w:rPr>
+          <w:rFonts w:ascii="Helvetica" w:eastAsia="Times New Roman" w:hAnsi="Helvetica" w:cs="Helvetica"/>
+          <w:color w:val="2D3B45"/>
+          <w:sz w:val="24"/>
+          <w:szCs w:val="24"/>
+        </w:rPr>
+        <w:t>No</w:t>
+      </w:r>
     </w:p>
     <w:p>
       <w:pPr>
@@ -672,6 +676,15 @@
           <w:szCs w:val="24"/>
         </w:rPr>
       </w:pPr>
+      <w:r>
+        <w:rPr>
+          <w:rFonts w:ascii="Helvetica" w:eastAsia="Times New Roman" w:hAnsi="Helvetica" w:cs="Helvetica"/>
+          <w:color w:val="2D3B45"/>
+          <w:sz w:val="24"/>
+          <w:szCs w:val="24"/>
+        </w:rPr>
+        <w:t>No</w:t>
+      </w:r>
     </w:p>
     <w:p>
       <w:pPr>
@@ -789,6 +802,42 @@
           <w:szCs w:val="24"/>
         </w:rPr>
       </w:pPr>
+      <w:r>
+        <w:rPr>
+          <w:rFonts w:ascii="Helvetica" w:eastAsia="Times New Roman" w:hAnsi="Helvetica" w:cs="Helvetica"/>
+          <w:color w:val="2D3B45"/>
+          <w:sz w:val="24"/>
+          <w:szCs w:val="24"/>
+        </w:rPr>
+        <w:t>Yes, mobile friendly code is in the CSS under line 1</w:t>
+      </w:r>
+      <w:r>
+        <w:rPr>
+          <w:rFonts w:ascii="Helvetica" w:eastAsia="Times New Roman" w:hAnsi="Helvetica" w:cs="Helvetica"/>
+          <w:color w:val="2D3B45"/>
+          <w:sz w:val="24"/>
+          <w:szCs w:val="24"/>
+        </w:rPr>
+        <w:t>28</w:t>
+      </w:r>
+      <w:r>
+        <w:rPr>
+          <w:rFonts w:ascii="Helvetica" w:eastAsia="Times New Roman" w:hAnsi="Helvetica" w:cs="Helvetica"/>
+          <w:color w:val="2D3B45"/>
+          <w:sz w:val="24"/>
+          <w:szCs w:val="24"/>
+        </w:rPr>
+        <w:t>*might change* under the comment Medium Display</w:t>
+      </w:r>
+      <w:r>
+        <w:rPr>
+          <w:rFonts w:ascii="Helvetica" w:eastAsia="Times New Roman" w:hAnsi="Helvetica" w:cs="Helvetica"/>
+          <w:color w:val="2D3B45"/>
+          <w:sz w:val="24"/>
+          <w:szCs w:val="24"/>
+        </w:rPr>
+        <w:t>.</w:t>
+      </w:r>
     </w:p>
     <w:p>
       <w:pPr>
@@ -861,7 +910,7 @@
 </file>
 
 <file path=word/numbering.xml><?xml version="1.0" encoding="utf-8"?>
-<w:numbering xmlns:wpc="http://schemas.microsoft.com/office/word/2010/wordprocessingCanvas" xmlns:cx="http://schemas.microsoft.com/office/drawing/2014/chartex" xmlns:cx1="http://schemas.microsoft.com/office/drawing/2015/9/8/chartex" xmlns:cx2="http://schemas.microsoft.com/office/drawing/2015/10/21/chartex" xmlns:cx3="http://schemas.microsoft.com/office/drawing/2016/5/9/chartex" xmlns:cx4="http://schemas.microsoft.com/office/drawing/2016/5/10/chartex" xmlns:cx5="http://schemas.microsoft.com/office/drawing/2016/5/11/chartex" xmlns:cx6="http://schemas.microsoft.com/office/drawing/2016/5/12/chartex" xmlns:cx7="http://schemas.microsoft.com/office/drawing/2016/5/13/chartex" xmlns:cx8="http://schemas.microsoft.com/office/drawing/2016/5/14/chartex" xmlns:mc="http://schemas.openxmlformats.org/markup-compatibility/2006" xmlns:aink="http://schemas.microsoft.com/office/drawing/2016/ink" xmlns:am3d="http://schemas.microsoft.com/office/drawing/2017/model3d" xmlns:o="urn:schemas-microsoft-com:office:office" xmlns:oel="http://schemas.microsoft.com/office/2019/extlst" xmlns:r="http://schemas.openxmlformats.org/officeDocument/2006/relationships" xmlns:m="http://schemas.openxmlformats.org/officeDocument/2006/math" xmlns:v="urn:schemas-microsoft-com:vml" xmlns:wp14="http://schemas.microsoft.com/office/word/2010/wordprocessingDrawing" xmlns:wp="http://schemas.openxmlformats.org/drawingml/2006/wordprocessingDrawing" xmlns:w10="urn:schemas-microsoft-com:office:word" xmlns:w="http://schemas.openxmlformats.org/wordprocessingml/2006/main" xmlns:w14="http://schemas.microsoft.com/office/word/2010/wordml" xmlns:w15="http://schemas.microsoft.com/office/word/2012/wordml" xmlns:w16cex="http://schemas.microsoft.com/office/word/2018/wordml/cex" xmlns:w16cid="http://schemas.microsoft.com/office/word/2016/wordml/cid" xmlns:w16="http://schemas.microsoft.com/office/word/2018/wordml" xmlns:w16du="http://schemas.microsoft.com/office/word/2023/wordml/word16du" xmlns:w16sdtdh="http://schemas.microsoft.com/office/word/2020/wordml/sdtdatahash" xmlns:w16se="http://schemas.microsoft.com/office/word/2015/wordml/symex" xmlns:wpg="http://schemas.microsoft.com/office/word/2010/wordprocessingGroup" xmlns:wpi="http://schemas.microsoft.com/office/word/2010/wordprocessingInk" xmlns:wne="http://schemas.microsoft.com/office/word/2006/wordml" xmlns:wps="http://schemas.microsoft.com/office/word/2010/wordprocessingShape" mc:Ignorable="w14 w15 w16se w16cid w16 w16cex w16sdtdh w16du wp14">
+<w:numbering xmlns:wpc="http://schemas.microsoft.com/office/word/2010/wordprocessingCanvas" xmlns:cx="http://schemas.microsoft.com/office/drawing/2014/chartex" xmlns:cx1="http://schemas.microsoft.com/office/drawing/2015/9/8/chartex" xmlns:cx2="http://schemas.microsoft.com/office/drawing/2015/10/21/chartex" xmlns:cx3="http://schemas.microsoft.com/office/drawing/2016/5/9/chartex" xmlns:cx4="http://schemas.microsoft.com/office/drawing/2016/5/10/chartex" xmlns:cx5="http://schemas.microsoft.com/office/drawing/2016/5/11/chartex" xmlns:cx6="http://schemas.microsoft.com/office/drawing/2016/5/12/chartex" xmlns:cx7="http://schemas.microsoft.com/office/drawing/2016/5/13/chartex" xmlns:cx8="http://schemas.microsoft.com/office/drawing/2016/5/14/chartex" xmlns:mc="http://schemas.openxmlformats.org/markup-compatibility/2006" xmlns:aink="http://schemas.microsoft.com/office/drawing/2016/ink" xmlns:am3d="http://schemas.microsoft.com/office/drawing/2017/model3d" xmlns:o="urn:schemas-microsoft-com:office:office" xmlns:oel="http://schemas.microsoft.com/office/2019/extlst" xmlns:r="http://schemas.openxmlformats.org/officeDocument/2006/relationships" xmlns:m="http://schemas.openxmlformats.org/officeDocument/2006/math" xmlns:v="urn:schemas-microsoft-com:vml" xmlns:wp14="http://schemas.microsoft.com/office/word/2010/wordprocessingDrawing" xmlns:wp="http://schemas.openxmlformats.org/drawingml/2006/wordprocessingDrawing" xmlns:w10="urn:schemas-microsoft-com:office:word" xmlns:w="http://schemas.openxmlformats.org/wordprocessingml/2006/main" xmlns:w14="http://schemas.microsoft.com/office/word/2010/wordml" xmlns:w15="http://schemas.microsoft.com/office/word/2012/wordml" xmlns:w16cex="http://schemas.microsoft.com/office/word/2018/wordml/cex" xmlns:w16cid="http://schemas.microsoft.com/office/word/2016/wordml/cid" xmlns:w16="http://schemas.microsoft.com/office/word/2018/wordml" xmlns:w16du="http://schemas.microsoft.com/office/word/2023/wordml/word16du" xmlns:w16sdtdh="http://schemas.microsoft.com/office/word/2020/wordml/sdtdatahash" xmlns:w16sdtfl="http://schemas.microsoft.com/office/word/2024/wordml/sdtformatlock" xmlns:w16se="http://schemas.microsoft.com/office/word/2015/wordml/symex" xmlns:wpg="http://schemas.microsoft.com/office/word/2010/wordprocessingGroup" xmlns:wpi="http://schemas.microsoft.com/office/word/2010/wordprocessingInk" xmlns:wne="http://schemas.microsoft.com/office/word/2006/wordml" xmlns:wps="http://schemas.microsoft.com/office/word/2010/wordprocessingShape" mc:Ignorable="w14 w15 w16se w16cid w16 w16cex w16sdtdh w16sdtfl w16du wp14">
   <w:abstractNum w:abstractNumId="0" w15:restartNumberingAfterBreak="0">
     <w:nsid w:val="77444E7D"/>
     <w:multiLevelType w:val="multilevel"/>
@@ -1010,7 +1059,7 @@
 </file>
 
 <file path=word/styles.xml><?xml version="1.0" encoding="utf-8"?>
-<w:styles xmlns:mc="http://schemas.openxmlformats.org/markup-compatibility/2006" xmlns:r="http://schemas.openxmlformats.org/officeDocument/2006/relationships" xmlns:w="http://schemas.openxmlformats.org/wordprocessingml/2006/main" xmlns:w14="http://schemas.microsoft.com/office/word/2010/wordml" xmlns:w15="http://schemas.microsoft.com/office/word/2012/wordml" xmlns:w16cex="http://schemas.microsoft.com/office/word/2018/wordml/cex" xmlns:w16cid="http://schemas.microsoft.com/office/word/2016/wordml/cid" xmlns:w16="http://schemas.microsoft.com/office/word/2018/wordml" xmlns:w16du="http://schemas.microsoft.com/office/word/2023/wordml/word16du" xmlns:w16sdtdh="http://schemas.microsoft.com/office/word/2020/wordml/sdtdatahash" xmlns:w16se="http://schemas.microsoft.com/office/word/2015/wordml/symex" mc:Ignorable="w14 w15 w16se w16cid w16 w16cex w16sdtdh w16du">
+<w:styles xmlns:mc="http://schemas.openxmlformats.org/markup-compatibility/2006" xmlns:r="http://schemas.openxmlformats.org/officeDocument/2006/relationships" xmlns:w="http://schemas.openxmlformats.org/wordprocessingml/2006/main" xmlns:w14="http://schemas.microsoft.com/office/word/2010/wordml" xmlns:w15="http://schemas.microsoft.com/office/word/2012/wordml" xmlns:w16cex="http://schemas.microsoft.com/office/word/2018/wordml/cex" xmlns:w16cid="http://schemas.microsoft.com/office/word/2016/wordml/cid" xmlns:w16="http://schemas.microsoft.com/office/word/2018/wordml" xmlns:w16du="http://schemas.microsoft.com/office/word/2023/wordml/word16du" xmlns:w16sdtdh="http://schemas.microsoft.com/office/word/2020/wordml/sdtdatahash" xmlns:w16sdtfl="http://schemas.microsoft.com/office/word/2024/wordml/sdtformatlock" xmlns:w16se="http://schemas.microsoft.com/office/word/2015/wordml/symex" mc:Ignorable="w14 w15 w16se w16cid w16 w16cex w16sdtdh w16sdtfl w16du">
   <w:docDefaults>
     <w:rPrDefault>
       <w:rPr>

</xml_diff>

<commit_message>
minor tweaks to gM aP and the docx file
</commit_message>
<xml_diff>
--- a/Web Design Requirements Document.docx
+++ b/Web Design Requirements Document.docx
@@ -150,6 +150,15 @@
         </w:rPr>
         <w:t xml:space="preserve"> </w:t>
       </w:r>
+      <w:r>
+        <w:rPr>
+          <w:rFonts w:ascii="Helvetica" w:eastAsia="Times New Roman" w:hAnsi="Helvetica" w:cs="Helvetica"/>
+          <w:color w:val="2D3B45"/>
+          <w:sz w:val="24"/>
+          <w:szCs w:val="24"/>
+        </w:rPr>
+        <w:t>No</w:t>
+      </w:r>
     </w:p>
     <w:p>
       <w:pPr>
@@ -359,6 +368,15 @@
           <w:szCs w:val="24"/>
         </w:rPr>
       </w:pPr>
+      <w:r>
+        <w:rPr>
+          <w:rFonts w:ascii="Helvetica" w:eastAsia="Times New Roman" w:hAnsi="Helvetica" w:cs="Helvetica"/>
+          <w:color w:val="2D3B45"/>
+          <w:sz w:val="24"/>
+          <w:szCs w:val="24"/>
+        </w:rPr>
+        <w:t>Yes</w:t>
+      </w:r>
     </w:p>
     <w:p>
       <w:pPr>
@@ -418,6 +436,15 @@
           <w:szCs w:val="24"/>
         </w:rPr>
       </w:pPr>
+      <w:r>
+        <w:rPr>
+          <w:rFonts w:ascii="Helvetica" w:eastAsia="Times New Roman" w:hAnsi="Helvetica" w:cs="Helvetica"/>
+          <w:color w:val="2D3B45"/>
+          <w:sz w:val="24"/>
+          <w:szCs w:val="24"/>
+        </w:rPr>
+        <w:t>No</w:t>
+      </w:r>
     </w:p>
     <w:p>
       <w:pPr>
@@ -743,6 +770,15 @@
           <w:szCs w:val="24"/>
         </w:rPr>
       </w:pPr>
+      <w:r>
+        <w:rPr>
+          <w:rFonts w:ascii="Helvetica" w:eastAsia="Times New Roman" w:hAnsi="Helvetica" w:cs="Helvetica"/>
+          <w:color w:val="2D3B45"/>
+          <w:sz w:val="24"/>
+          <w:szCs w:val="24"/>
+        </w:rPr>
+        <w:t>No</w:t>
+      </w:r>
     </w:p>
     <w:p>
       <w:pPr>
@@ -898,7 +934,217 @@
         <w:t>. You will need to include all of your screenshots of the HTML and CSS validations.</w:t>
       </w:r>
     </w:p>
-    <w:p/>
+    <w:p>
+      <w:r>
+        <w:rPr>
+          <w:noProof/>
+        </w:rPr>
+        <w:lastRenderedPageBreak/>
+        <w:drawing>
+          <wp:inline distT="0" distB="0" distL="0" distR="0" wp14:anchorId="69E4F538" wp14:editId="516C84F8">
+            <wp:extent cx="5943600" cy="924560"/>
+            <wp:effectExtent l="0" t="0" r="0" b="8890"/>
+            <wp:docPr id="551810512" name="Picture 1" descr="A green and white background&#10;&#10;AI-generated content may be incorrect."/>
+            <wp:cNvGraphicFramePr>
+              <a:graphicFrameLocks xmlns:a="http://schemas.openxmlformats.org/drawingml/2006/main" noChangeAspect="1"/>
+            </wp:cNvGraphicFramePr>
+            <a:graphic xmlns:a="http://schemas.openxmlformats.org/drawingml/2006/main">
+              <a:graphicData uri="http://schemas.openxmlformats.org/drawingml/2006/picture">
+                <pic:pic xmlns:pic="http://schemas.openxmlformats.org/drawingml/2006/picture">
+                  <pic:nvPicPr>
+                    <pic:cNvPr id="551810512" name="Picture 1" descr="A green and white background&#10;&#10;AI-generated content may be incorrect."/>
+                    <pic:cNvPicPr/>
+                  </pic:nvPicPr>
+                  <pic:blipFill>
+                    <a:blip r:embed="rId5"/>
+                    <a:stretch>
+                      <a:fillRect/>
+                    </a:stretch>
+                  </pic:blipFill>
+                  <pic:spPr>
+                    <a:xfrm>
+                      <a:off x="0" y="0"/>
+                      <a:ext cx="5943600" cy="924560"/>
+                    </a:xfrm>
+                    <a:prstGeom prst="rect">
+                      <a:avLst/>
+                    </a:prstGeom>
+                  </pic:spPr>
+                </pic:pic>
+              </a:graphicData>
+            </a:graphic>
+          </wp:inline>
+        </w:drawing>
+      </w:r>
+    </w:p>
+    <w:p>
+      <w:r>
+        <w:rPr>
+          <w:noProof/>
+        </w:rPr>
+        <w:drawing>
+          <wp:inline distT="0" distB="0" distL="0" distR="0" wp14:anchorId="6B108FC4" wp14:editId="22101B9E">
+            <wp:extent cx="5943600" cy="944245"/>
+            <wp:effectExtent l="0" t="0" r="0" b="8255"/>
+            <wp:docPr id="1784309456" name="Picture 1" descr="A white and green background&#10;&#10;AI-generated content may be incorrect."/>
+            <wp:cNvGraphicFramePr>
+              <a:graphicFrameLocks xmlns:a="http://schemas.openxmlformats.org/drawingml/2006/main" noChangeAspect="1"/>
+            </wp:cNvGraphicFramePr>
+            <a:graphic xmlns:a="http://schemas.openxmlformats.org/drawingml/2006/main">
+              <a:graphicData uri="http://schemas.openxmlformats.org/drawingml/2006/picture">
+                <pic:pic xmlns:pic="http://schemas.openxmlformats.org/drawingml/2006/picture">
+                  <pic:nvPicPr>
+                    <pic:cNvPr id="1784309456" name="Picture 1" descr="A white and green background&#10;&#10;AI-generated content may be incorrect."/>
+                    <pic:cNvPicPr/>
+                  </pic:nvPicPr>
+                  <pic:blipFill>
+                    <a:blip r:embed="rId6"/>
+                    <a:stretch>
+                      <a:fillRect/>
+                    </a:stretch>
+                  </pic:blipFill>
+                  <pic:spPr>
+                    <a:xfrm>
+                      <a:off x="0" y="0"/>
+                      <a:ext cx="5943600" cy="944245"/>
+                    </a:xfrm>
+                    <a:prstGeom prst="rect">
+                      <a:avLst/>
+                    </a:prstGeom>
+                  </pic:spPr>
+                </pic:pic>
+              </a:graphicData>
+            </a:graphic>
+          </wp:inline>
+        </w:drawing>
+      </w:r>
+    </w:p>
+    <w:p>
+      <w:r>
+        <w:rPr>
+          <w:noProof/>
+        </w:rPr>
+        <w:drawing>
+          <wp:inline distT="0" distB="0" distL="0" distR="0" wp14:anchorId="1D943159" wp14:editId="10175844">
+            <wp:extent cx="5943600" cy="923290"/>
+            <wp:effectExtent l="0" t="0" r="0" b="0"/>
+            <wp:docPr id="4273704" name="Picture 1" descr="A green and white background&#10;&#10;AI-generated content may be incorrect."/>
+            <wp:cNvGraphicFramePr>
+              <a:graphicFrameLocks xmlns:a="http://schemas.openxmlformats.org/drawingml/2006/main" noChangeAspect="1"/>
+            </wp:cNvGraphicFramePr>
+            <a:graphic xmlns:a="http://schemas.openxmlformats.org/drawingml/2006/main">
+              <a:graphicData uri="http://schemas.openxmlformats.org/drawingml/2006/picture">
+                <pic:pic xmlns:pic="http://schemas.openxmlformats.org/drawingml/2006/picture">
+                  <pic:nvPicPr>
+                    <pic:cNvPr id="4273704" name="Picture 1" descr="A green and white background&#10;&#10;AI-generated content may be incorrect."/>
+                    <pic:cNvPicPr/>
+                  </pic:nvPicPr>
+                  <pic:blipFill>
+                    <a:blip r:embed="rId7"/>
+                    <a:stretch>
+                      <a:fillRect/>
+                    </a:stretch>
+                  </pic:blipFill>
+                  <pic:spPr>
+                    <a:xfrm>
+                      <a:off x="0" y="0"/>
+                      <a:ext cx="5943600" cy="923290"/>
+                    </a:xfrm>
+                    <a:prstGeom prst="rect">
+                      <a:avLst/>
+                    </a:prstGeom>
+                  </pic:spPr>
+                </pic:pic>
+              </a:graphicData>
+            </a:graphic>
+          </wp:inline>
+        </w:drawing>
+      </w:r>
+    </w:p>
+    <w:p>
+      <w:r>
+        <w:rPr>
+          <w:noProof/>
+        </w:rPr>
+        <w:drawing>
+          <wp:inline distT="0" distB="0" distL="0" distR="0" wp14:anchorId="799F2CC4" wp14:editId="0AFFDA43">
+            <wp:extent cx="5943600" cy="925830"/>
+            <wp:effectExtent l="0" t="0" r="0" b="7620"/>
+            <wp:docPr id="1744833445" name="Picture 1" descr="A green and white rectangular object&#10;&#10;AI-generated content may be incorrect."/>
+            <wp:cNvGraphicFramePr>
+              <a:graphicFrameLocks xmlns:a="http://schemas.openxmlformats.org/drawingml/2006/main" noChangeAspect="1"/>
+            </wp:cNvGraphicFramePr>
+            <a:graphic xmlns:a="http://schemas.openxmlformats.org/drawingml/2006/main">
+              <a:graphicData uri="http://schemas.openxmlformats.org/drawingml/2006/picture">
+                <pic:pic xmlns:pic="http://schemas.openxmlformats.org/drawingml/2006/picture">
+                  <pic:nvPicPr>
+                    <pic:cNvPr id="1744833445" name="Picture 1" descr="A green and white rectangular object&#10;&#10;AI-generated content may be incorrect."/>
+                    <pic:cNvPicPr/>
+                  </pic:nvPicPr>
+                  <pic:blipFill>
+                    <a:blip r:embed="rId8"/>
+                    <a:stretch>
+                      <a:fillRect/>
+                    </a:stretch>
+                  </pic:blipFill>
+                  <pic:spPr>
+                    <a:xfrm>
+                      <a:off x="0" y="0"/>
+                      <a:ext cx="5943600" cy="925830"/>
+                    </a:xfrm>
+                    <a:prstGeom prst="rect">
+                      <a:avLst/>
+                    </a:prstGeom>
+                  </pic:spPr>
+                </pic:pic>
+              </a:graphicData>
+            </a:graphic>
+          </wp:inline>
+        </w:drawing>
+      </w:r>
+    </w:p>
+    <w:p>
+      <w:r>
+        <w:rPr>
+          <w:noProof/>
+        </w:rPr>
+        <w:drawing>
+          <wp:inline distT="0" distB="0" distL="0" distR="0" wp14:anchorId="5751F282" wp14:editId="57A4CFF3">
+            <wp:extent cx="5943600" cy="342900"/>
+            <wp:effectExtent l="0" t="0" r="0" b="0"/>
+            <wp:docPr id="844179615" name="Picture 1"/>
+            <wp:cNvGraphicFramePr>
+              <a:graphicFrameLocks xmlns:a="http://schemas.openxmlformats.org/drawingml/2006/main" noChangeAspect="1"/>
+            </wp:cNvGraphicFramePr>
+            <a:graphic xmlns:a="http://schemas.openxmlformats.org/drawingml/2006/main">
+              <a:graphicData uri="http://schemas.openxmlformats.org/drawingml/2006/picture">
+                <pic:pic xmlns:pic="http://schemas.openxmlformats.org/drawingml/2006/picture">
+                  <pic:nvPicPr>
+                    <pic:cNvPr id="844179615" name=""/>
+                    <pic:cNvPicPr/>
+                  </pic:nvPicPr>
+                  <pic:blipFill>
+                    <a:blip r:embed="rId9"/>
+                    <a:stretch>
+                      <a:fillRect/>
+                    </a:stretch>
+                  </pic:blipFill>
+                  <pic:spPr>
+                    <a:xfrm>
+                      <a:off x="0" y="0"/>
+                      <a:ext cx="5943600" cy="342900"/>
+                    </a:xfrm>
+                    <a:prstGeom prst="rect">
+                      <a:avLst/>
+                    </a:prstGeom>
+                  </pic:spPr>
+                </pic:pic>
+              </a:graphicData>
+            </a:graphic>
+          </wp:inline>
+        </w:drawing>
+      </w:r>
+    </w:p>
     <w:sectPr>
       <w:pgSz w:w="12240" w:h="15840"/>
       <w:pgMar w:top="1440" w:right="1440" w:bottom="1440" w:left="1440" w:header="720" w:footer="720" w:gutter="0"/>

</xml_diff>